<commit_message>
changes after git tag
</commit_message>
<xml_diff>
--- a/student_platunov/hello_platunov.docx
+++ b/student_platunov/hello_platunov.docx
@@ -15,6 +15,11 @@
     <w:p>
       <w:r>
         <w:t xml:space="preserve">Third change </w:t>
+      </w:r>
+    </w:p>
+    <w:p>
+      <w:r>
+        <w:t xml:space="preserve">Fourth change </w:t>
       </w:r>
       <w:bookmarkStart w:id="0" w:name="_GoBack"/>
       <w:bookmarkEnd w:id="0"/>

</xml_diff>